<commit_message>
Added Chapter 3 (Specific Requirement)
</commit_message>
<xml_diff>
--- a/Doc/Software Requirements Specifications.docx
+++ b/Doc/Software Requirements Specifications.docx
@@ -4,7 +4,7 @@
   <w:body>
     <w:p>
       <w:pPr>
-        <w:pStyle w:val="Titlu"/>
+        <w:pStyle w:val="Title"/>
         <w:jc w:val="center"/>
       </w:pPr>
       <w:bookmarkStart w:id="0" w:name="_gjdgxs" w:colFirst="0" w:colLast="0"/>
@@ -29,7 +29,7 @@
         </w:rPr>
       </w:pPr>
       <ve:AlternateContent>
-        <mc:Choice xmlns:w15="http://schemas.microsoft.com/office/word/2012/wordml" xmlns:w14="http://schemas.microsoft.com/office/word/2010/wordml" xmlns:wpg="http://schemas.microsoft.com/office/word/2010/wordprocessingGroup" xmlns:wps="http://schemas.microsoft.com/office/word/2010/wordprocessingShape" xmlns:dgm="http://schemas.openxmlformats.org/drawingml/2006/diagram" xmlns:lc="http://schemas.openxmlformats.org/drawingml/2006/lockedCanvas" xmlns:c="http://schemas.openxmlformats.org/drawingml/2006/chart" xmlns:pic="http://schemas.openxmlformats.org/drawingml/2006/picture" xmlns:a="http://schemas.openxmlformats.org/drawingml/2006/main" xmlns:sl="http://schemas.openxmlformats.org/schemaLibrary/2006/main" xmlns:mc="http://schemas.openxmlformats.org/markup-compatibility/2006" Requires="wpg">
+        <mc:Choice xmlns:mc="http://schemas.openxmlformats.org/markup-compatibility/2006" xmlns:sl="http://schemas.openxmlformats.org/schemaLibrary/2006/main" xmlns:a="http://schemas.openxmlformats.org/drawingml/2006/main" xmlns:pic="http://schemas.openxmlformats.org/drawingml/2006/picture" xmlns:c="http://schemas.openxmlformats.org/drawingml/2006/chart" xmlns:lc="http://schemas.openxmlformats.org/drawingml/2006/lockedCanvas" xmlns:dgm="http://schemas.openxmlformats.org/drawingml/2006/diagram" xmlns:wps="http://schemas.microsoft.com/office/word/2010/wordprocessingShape" xmlns:wpg="http://schemas.microsoft.com/office/word/2010/wordprocessingGroup" xmlns:w14="http://schemas.microsoft.com/office/word/2010/wordml" xmlns:w15="http://schemas.microsoft.com/office/word/2012/wordml" Requires="wpg">
           <w:drawing>
             <wp:inline distB="0" distT="0" distL="0" distR="0">
               <wp:extent cx="22225" cy="29845"/>
@@ -122,7 +122,7 @@
     </w:p>
     <w:p>
       <w:pPr>
-        <w:pStyle w:val="Titlu1"/>
+        <w:pStyle w:val="Heading1"/>
         <w:jc w:val="center"/>
         <w:rPr>
           <w:sz w:val="24"/>
@@ -518,7 +518,7 @@
     </w:p>
     <w:p>
       <w:pPr>
-        <w:pStyle w:val="Titlu3"/>
+        <w:pStyle w:val="Heading3"/>
       </w:pPr>
       <w:bookmarkStart w:id="2" w:name="_1fob9te" w:colFirst="0" w:colLast="0"/>
       <w:bookmarkEnd w:id="2"/>
@@ -550,7 +550,7 @@
     </w:p>
     <w:p>
       <w:pPr>
-        <w:pStyle w:val="Titlu3"/>
+        <w:pStyle w:val="Heading3"/>
       </w:pPr>
       <w:bookmarkStart w:id="3" w:name="_3znysh7" w:colFirst="0" w:colLast="0"/>
       <w:bookmarkEnd w:id="3"/>
@@ -577,13 +577,7 @@
         <w:rPr>
           <w:color w:val="000000"/>
         </w:rPr>
-        <w:t>Scopul acestui document este acela de a oferi o de</w:t>
-      </w:r>
-      <w:r>
-        <w:rPr>
-          <w:color w:val="000000"/>
-        </w:rPr>
-        <w:t xml:space="preserve">scriere clara si detaliata a </w:t>
+        <w:t xml:space="preserve">Scopul acestui document este acela de a oferi o descriere clara si detaliata a </w:t>
       </w:r>
       <w:r>
         <w:t xml:space="preserve">jocului </w:t>
@@ -601,18 +595,12 @@
         <w:rPr>
           <w:color w:val="000000"/>
         </w:rPr>
-        <w:t>”. In acest document vor fi prezentate scopul aplicatiei, constrangerile de sistem,  interfata si interactiunile cu aplicatiile externe. Documentul este utilizat pentru a fi propus unui client pentru aprobarea a</w:t>
-      </w:r>
-      <w:r>
-        <w:rPr>
-          <w:color w:val="000000"/>
-        </w:rPr>
-        <w:t xml:space="preserve">cestuia si folosit ca o referinta pentru dezvoltarea primei versiuni ale aplicatiei pentru echipa de dezvoltare. </w:t>
-      </w:r>
-    </w:p>
-    <w:p>
-      <w:pPr>
-        <w:pStyle w:val="Titlu3"/>
+        <w:t xml:space="preserve">”. In acest document vor fi prezentate scopul aplicatiei, constrangerile de sistem,  interfata si interactiunile cu aplicatiile externe. Documentul este utilizat pentru a fi propus unui client pentru aprobarea acestuia si folosit ca o referinta pentru dezvoltarea primei versiuni ale aplicatiei pentru echipa de dezvoltare. </w:t>
+      </w:r>
+    </w:p>
+    <w:p>
+      <w:pPr>
+        <w:pStyle w:val="Heading3"/>
       </w:pPr>
       <w:bookmarkStart w:id="4" w:name="_2et92p0" w:colFirst="0" w:colLast="0"/>
       <w:bookmarkEnd w:id="4"/>
@@ -651,10 +639,7 @@
         <w:t xml:space="preserve">” </w:t>
       </w:r>
       <w:r>
-        <w:t>este o aplicatie pe Android ce contine o serie de nivele ce necesita gandire logica si perspicacitate. Scopul ac</w:t>
-      </w:r>
-      <w:r>
-        <w:t>estui joc este acela de a ajuta la dezvoltarea gandirii logice.</w:t>
+        <w:t>este o aplicatie pe Android ce contine o serie de nivele ce necesita gandire logica si perspicacitate. Scopul acestui joc este acela de a ajuta la dezvoltarea gandirii logice.</w:t>
       </w:r>
     </w:p>
     <w:p>
@@ -681,7 +666,7 @@
     </w:p>
     <w:p>
       <w:pPr>
-        <w:pStyle w:val="Titlu3"/>
+        <w:pStyle w:val="Heading3"/>
       </w:pPr>
       <w:bookmarkStart w:id="5" w:name="_tyjcwt" w:colFirst="0" w:colLast="0"/>
       <w:bookmarkEnd w:id="5"/>
@@ -1219,7 +1204,7 @@
     </w:p>
     <w:p>
       <w:pPr>
-        <w:pStyle w:val="Titlu3"/>
+        <w:pStyle w:val="Heading3"/>
       </w:pPr>
       <w:bookmarkStart w:id="6" w:name="_3dy6vkm" w:colFirst="0" w:colLast="0"/>
       <w:bookmarkEnd w:id="6"/>
@@ -1245,7 +1230,7 @@
     </w:p>
     <w:p>
       <w:pPr>
-        <w:pStyle w:val="Titlu3"/>
+        <w:pStyle w:val="Heading3"/>
       </w:pPr>
       <w:bookmarkStart w:id="7" w:name="_1t3h5sf" w:colFirst="0" w:colLast="0"/>
       <w:bookmarkEnd w:id="7"/>
@@ -1311,13 +1296,7 @@
         <w:rPr>
           <w:color w:val="000000"/>
         </w:rPr>
-        <w:t>Cel de-al treilea capitol contine cerintele funct</w:t>
-      </w:r>
-      <w:r>
-        <w:rPr>
-          <w:color w:val="000000"/>
-        </w:rPr>
-        <w:t>ionale pentru tipurile de utilizatori ale sistemului.</w:t>
+        <w:t>Cel de-al treilea capitol contine cerintele functionale pentru tipurile de utilizatori ale sistemului.</w:t>
       </w:r>
     </w:p>
     <w:p>
@@ -1341,16 +1320,13 @@
     </w:p>
     <w:p>
       <w:pPr>
-        <w:pStyle w:val="Titlu3"/>
+        <w:pStyle w:val="Heading3"/>
       </w:pPr>
       <w:bookmarkStart w:id="8" w:name="_4d34og8" w:colFirst="0" w:colLast="0"/>
       <w:bookmarkEnd w:id="8"/>
       <w:r>
         <w:lastRenderedPageBreak/>
-        <w:t>2</w:t>
-      </w:r>
-      <w:r>
-        <w:t>. Descriere generala</w:t>
+        <w:t>2. Descriere generala</w:t>
       </w:r>
     </w:p>
     <w:p>
@@ -1381,13 +1357,7 @@
         <w:rPr>
           <w:color w:val="000000"/>
         </w:rPr>
-        <w:t>. Aplicatia va fi descrisa in contextul interactiunii cu alte sisteme, vor fi prezentate functionalitatile de baza ale a</w:t>
-      </w:r>
-      <w:r>
-        <w:rPr>
-          <w:color w:val="000000"/>
-        </w:rPr>
-        <w:t>cesteia si va contine cerinte specifice. Totusi, nu va fi descrisa fiecare cerinta in detaliu, in schimb sectiunea va descrie factorii care afecteaza produsul final.</w:t>
+        <w:t>. Aplicatia va fi descrisa in contextul interactiunii cu alte sisteme, vor fi prezentate functionalitatile de baza ale acesteia si va contine cerinte specifice. Totusi, nu va fi descrisa fiecare cerinta in detaliu, in schimb sectiunea va descrie factorii care afecteaza produsul final.</w:t>
       </w:r>
     </w:p>
     <w:p>
@@ -1417,7 +1387,7 @@
     </w:p>
     <w:p>
       <w:pPr>
-        <w:pStyle w:val="Titlu3"/>
+        <w:pStyle w:val="Heading3"/>
       </w:pPr>
       <w:r>
         <w:t xml:space="preserve">2.1 Perspectiva produsului </w:t>
@@ -1499,7 +1469,7 @@
     </w:p>
     <w:p>
       <w:pPr>
-        <w:pStyle w:val="Titlu3"/>
+        <w:pStyle w:val="Heading3"/>
       </w:pPr>
       <w:r>
         <w:t xml:space="preserve">2.2 Functiile produsului </w:t>
@@ -1520,7 +1490,7 @@
     </w:p>
     <w:p>
       <w:pPr>
-        <w:pStyle w:val="Titlu3"/>
+        <w:pStyle w:val="Heading3"/>
       </w:pPr>
       <w:r>
         <w:t>2.3 Caracteristicile utilizatorilor</w:t>
@@ -1567,6 +1537,996 @@
           <w:between w:val="nil"/>
         </w:pBdr>
       </w:pPr>
+    </w:p>
+    <w:p>
+      <w:pPr>
+        <w:pStyle w:val="Heading3"/>
+      </w:pPr>
+      <w:r>
+        <w:t>3. Cerinte specifice</w:t>
+      </w:r>
+    </w:p>
+    <w:p>
+      <w:pPr>
+        <w:pStyle w:val="NormalWeb"/>
+        <w:spacing w:before="0" w:beforeAutospacing="0" w:after="0" w:afterAutospacing="0"/>
+        <w:rPr>
+          <w:rFonts w:ascii="Arial" w:hAnsi="Arial" w:cs="Arial"/>
+          <w:color w:val="000000"/>
+          <w:sz w:val="22"/>
+          <w:szCs w:val="22"/>
+        </w:rPr>
+      </w:pPr>
+      <w:r>
+        <w:rPr>
+          <w:rFonts w:ascii="Arial" w:hAnsi="Arial" w:cs="Arial"/>
+          <w:color w:val="000000"/>
+          <w:sz w:val="22"/>
+          <w:szCs w:val="22"/>
+        </w:rPr>
+        <w:t>Aceasta sectiune include cerintele care specifica actiunile fundamentale ale aplicatiei.</w:t>
+      </w:r>
+    </w:p>
+    <w:p>
+      <w:pPr>
+        <w:pStyle w:val="NormalWeb"/>
+        <w:spacing w:before="0" w:beforeAutospacing="0" w:after="0" w:afterAutospacing="0"/>
+        <w:rPr>
+          <w:rFonts w:ascii="Arial" w:hAnsi="Arial" w:cs="Arial"/>
+          <w:color w:val="000000"/>
+          <w:sz w:val="22"/>
+          <w:szCs w:val="22"/>
+        </w:rPr>
+      </w:pPr>
+    </w:p>
+    <w:p>
+      <w:pPr>
+        <w:pStyle w:val="Heading3"/>
+      </w:pPr>
+      <w:r>
+        <w:t>3.1 Cerinte ale interfetei externe</w:t>
+      </w:r>
+    </w:p>
+    <w:p>
+      <w:pPr>
+        <w:pStyle w:val="normal0"/>
+        <w:widowControl w:val="0"/>
+        <w:pBdr>
+          <w:top w:val="nil"/>
+          <w:left w:val="nil"/>
+          <w:bottom w:val="nil"/>
+          <w:right w:val="nil"/>
+          <w:between w:val="nil"/>
+        </w:pBdr>
+        <w:rPr>
+          <w:color w:val="000000"/>
+        </w:rPr>
+      </w:pPr>
+      <w:r>
+        <w:rPr>
+          <w:color w:val="000000"/>
+        </w:rPr>
+        <w:t>Aceasta sectiune ofera o descriere detaliata ale tuturor input-urilor catre system si output-urilor de la sistem. De asemenea, descrie elementele hardware, software si interfetele de comunicare si ofera prototipuri standard ale interfetei de utilizator.</w:t>
+      </w:r>
+    </w:p>
+    <w:p>
+      <w:pPr>
+        <w:pStyle w:val="normal0"/>
+        <w:widowControl w:val="0"/>
+        <w:pBdr>
+          <w:top w:val="nil"/>
+          <w:left w:val="nil"/>
+          <w:bottom w:val="nil"/>
+          <w:right w:val="nil"/>
+          <w:between w:val="nil"/>
+        </w:pBdr>
+        <w:rPr>
+          <w:color w:val="000000"/>
+        </w:rPr>
+      </w:pPr>
+    </w:p>
+    <w:p>
+      <w:pPr>
+        <w:pStyle w:val="normal0"/>
+        <w:widowControl w:val="0"/>
+        <w:pBdr>
+          <w:top w:val="nil"/>
+          <w:left w:val="nil"/>
+          <w:bottom w:val="nil"/>
+          <w:right w:val="nil"/>
+          <w:between w:val="nil"/>
+        </w:pBdr>
+        <w:rPr>
+          <w:color w:val="434343"/>
+          <w:sz w:val="28"/>
+          <w:szCs w:val="28"/>
+        </w:rPr>
+      </w:pPr>
+    </w:p>
+    <w:p>
+      <w:pPr>
+        <w:pStyle w:val="normal0"/>
+        <w:widowControl w:val="0"/>
+        <w:pBdr>
+          <w:top w:val="nil"/>
+          <w:left w:val="nil"/>
+          <w:bottom w:val="nil"/>
+          <w:right w:val="nil"/>
+          <w:between w:val="nil"/>
+        </w:pBdr>
+        <w:rPr>
+          <w:color w:val="434343"/>
+          <w:sz w:val="28"/>
+          <w:szCs w:val="28"/>
+        </w:rPr>
+      </w:pPr>
+    </w:p>
+    <w:p>
+      <w:pPr>
+        <w:pStyle w:val="normal0"/>
+        <w:widowControl w:val="0"/>
+        <w:pBdr>
+          <w:top w:val="nil"/>
+          <w:left w:val="nil"/>
+          <w:bottom w:val="nil"/>
+          <w:right w:val="nil"/>
+          <w:between w:val="nil"/>
+        </w:pBdr>
+        <w:rPr>
+          <w:color w:val="434343"/>
+          <w:sz w:val="28"/>
+          <w:szCs w:val="28"/>
+        </w:rPr>
+      </w:pPr>
+    </w:p>
+    <w:p>
+      <w:pPr>
+        <w:pStyle w:val="normal0"/>
+        <w:widowControl w:val="0"/>
+        <w:pBdr>
+          <w:top w:val="nil"/>
+          <w:left w:val="nil"/>
+          <w:bottom w:val="nil"/>
+          <w:right w:val="nil"/>
+          <w:between w:val="nil"/>
+        </w:pBdr>
+        <w:rPr>
+          <w:color w:val="434343"/>
+          <w:sz w:val="28"/>
+          <w:szCs w:val="28"/>
+        </w:rPr>
+      </w:pPr>
+    </w:p>
+    <w:p>
+      <w:pPr>
+        <w:pStyle w:val="normal0"/>
+        <w:widowControl w:val="0"/>
+        <w:pBdr>
+          <w:top w:val="nil"/>
+          <w:left w:val="nil"/>
+          <w:bottom w:val="nil"/>
+          <w:right w:val="nil"/>
+          <w:between w:val="nil"/>
+        </w:pBdr>
+        <w:rPr>
+          <w:color w:val="434343"/>
+          <w:sz w:val="28"/>
+          <w:szCs w:val="28"/>
+        </w:rPr>
+      </w:pPr>
+    </w:p>
+    <w:p>
+      <w:pPr>
+        <w:pStyle w:val="normal0"/>
+        <w:widowControl w:val="0"/>
+        <w:pBdr>
+          <w:top w:val="nil"/>
+          <w:left w:val="nil"/>
+          <w:bottom w:val="nil"/>
+          <w:right w:val="nil"/>
+          <w:between w:val="nil"/>
+        </w:pBdr>
+        <w:rPr>
+          <w:color w:val="434343"/>
+          <w:sz w:val="28"/>
+          <w:szCs w:val="28"/>
+        </w:rPr>
+      </w:pPr>
+    </w:p>
+    <w:p>
+      <w:pPr>
+        <w:pStyle w:val="normal0"/>
+        <w:widowControl w:val="0"/>
+        <w:pBdr>
+          <w:top w:val="nil"/>
+          <w:left w:val="nil"/>
+          <w:bottom w:val="nil"/>
+          <w:right w:val="nil"/>
+          <w:between w:val="nil"/>
+        </w:pBdr>
+        <w:rPr>
+          <w:color w:val="434343"/>
+          <w:sz w:val="28"/>
+          <w:szCs w:val="28"/>
+        </w:rPr>
+      </w:pPr>
+    </w:p>
+    <w:p>
+      <w:pPr>
+        <w:pStyle w:val="normal0"/>
+        <w:widowControl w:val="0"/>
+        <w:pBdr>
+          <w:top w:val="nil"/>
+          <w:left w:val="nil"/>
+          <w:bottom w:val="nil"/>
+          <w:right w:val="nil"/>
+          <w:between w:val="nil"/>
+        </w:pBdr>
+        <w:rPr>
+          <w:color w:val="434343"/>
+          <w:sz w:val="28"/>
+          <w:szCs w:val="28"/>
+        </w:rPr>
+      </w:pPr>
+      <w:r>
+        <w:rPr>
+          <w:color w:val="434343"/>
+          <w:sz w:val="28"/>
+          <w:szCs w:val="28"/>
+        </w:rPr>
+        <w:lastRenderedPageBreak/>
+        <w:t>3.1.1 Interfata utilizatorulu</w:t>
+      </w:r>
+      <w:r>
+        <w:rPr>
+          <w:color w:val="434343"/>
+          <w:sz w:val="28"/>
+          <w:szCs w:val="28"/>
+        </w:rPr>
+        <w:t>i</w:t>
+      </w:r>
+    </w:p>
+    <w:p>
+      <w:pPr>
+        <w:pStyle w:val="normal0"/>
+        <w:widowControl w:val="0"/>
+        <w:pBdr>
+          <w:top w:val="nil"/>
+          <w:left w:val="nil"/>
+          <w:bottom w:val="nil"/>
+          <w:right w:val="nil"/>
+          <w:between w:val="nil"/>
+        </w:pBdr>
+        <w:rPr>
+          <w:color w:val="434343"/>
+          <w:sz w:val="28"/>
+          <w:szCs w:val="28"/>
+        </w:rPr>
+      </w:pPr>
+    </w:p>
+    <w:p>
+      <w:pPr>
+        <w:pStyle w:val="normal0"/>
+        <w:widowControl w:val="0"/>
+        <w:pBdr>
+          <w:top w:val="nil"/>
+          <w:left w:val="nil"/>
+          <w:bottom w:val="nil"/>
+          <w:right w:val="nil"/>
+          <w:between w:val="nil"/>
+        </w:pBdr>
+        <w:rPr>
+          <w:color w:val="434343"/>
+          <w:sz w:val="28"/>
+          <w:szCs w:val="28"/>
+        </w:rPr>
+      </w:pPr>
+    </w:p>
+    <w:p>
+      <w:pPr>
+        <w:pStyle w:val="normal0"/>
+        <w:widowControl w:val="0"/>
+        <w:pBdr>
+          <w:top w:val="nil"/>
+          <w:left w:val="nil"/>
+          <w:bottom w:val="nil"/>
+          <w:right w:val="nil"/>
+          <w:between w:val="nil"/>
+        </w:pBdr>
+        <w:rPr>
+          <w:color w:val="434343"/>
+        </w:rPr>
+      </w:pPr>
+      <w:r>
+        <w:rPr>
+          <w:color w:val="434343"/>
+        </w:rPr>
+        <w:t>Meniul principal :</w:t>
+      </w:r>
+    </w:p>
+    <w:p>
+      <w:pPr>
+        <w:pStyle w:val="normal0"/>
+        <w:widowControl w:val="0"/>
+        <w:pBdr>
+          <w:top w:val="nil"/>
+          <w:left w:val="nil"/>
+          <w:bottom w:val="nil"/>
+          <w:right w:val="nil"/>
+          <w:between w:val="nil"/>
+        </w:pBdr>
+        <w:rPr>
+          <w:color w:val="434343"/>
+          <w:sz w:val="28"/>
+          <w:szCs w:val="28"/>
+        </w:rPr>
+      </w:pPr>
+    </w:p>
+    <w:p>
+      <w:pPr>
+        <w:pStyle w:val="normal0"/>
+        <w:widowControl w:val="0"/>
+        <w:pBdr>
+          <w:top w:val="nil"/>
+          <w:left w:val="nil"/>
+          <w:bottom w:val="nil"/>
+          <w:right w:val="nil"/>
+          <w:between w:val="nil"/>
+        </w:pBdr>
+        <w:rPr>
+          <w:color w:val="434343"/>
+          <w:sz w:val="28"/>
+          <w:szCs w:val="28"/>
+        </w:rPr>
+      </w:pPr>
+      <w:r>
+        <w:rPr>
+          <w:noProof/>
+          <w:color w:val="434343"/>
+          <w:sz w:val="28"/>
+          <w:szCs w:val="28"/>
+          <w:lang w:val="en-US"/>
+        </w:rPr>
+        <w:drawing>
+          <wp:inline distT="0" distB="0" distL="0" distR="0">
+            <wp:extent cx="5494020" cy="2979420"/>
+            <wp:effectExtent l="19050" t="0" r="0" b="0"/>
+            <wp:docPr id="2" name="Picture 1" descr="Diagram1.png"/>
+            <wp:cNvGraphicFramePr>
+              <a:graphicFrameLocks xmlns:a="http://schemas.openxmlformats.org/drawingml/2006/main" noChangeAspect="1"/>
+            </wp:cNvGraphicFramePr>
+            <a:graphic xmlns:a="http://schemas.openxmlformats.org/drawingml/2006/main">
+              <a:graphicData uri="http://schemas.openxmlformats.org/drawingml/2006/picture">
+                <pic:pic xmlns:pic="http://schemas.openxmlformats.org/drawingml/2006/picture">
+                  <pic:nvPicPr>
+                    <pic:cNvPr id="0" name="Diagram1.png"/>
+                    <pic:cNvPicPr/>
+                  </pic:nvPicPr>
+                  <pic:blipFill>
+                    <a:blip r:embed="rId8"/>
+                    <a:stretch>
+                      <a:fillRect/>
+                    </a:stretch>
+                  </pic:blipFill>
+                  <pic:spPr>
+                    <a:xfrm>
+                      <a:off x="0" y="0"/>
+                      <a:ext cx="5494020" cy="2979420"/>
+                    </a:xfrm>
+                    <a:prstGeom prst="rect">
+                      <a:avLst/>
+                    </a:prstGeom>
+                  </pic:spPr>
+                </pic:pic>
+              </a:graphicData>
+            </a:graphic>
+          </wp:inline>
+        </w:drawing>
+      </w:r>
+    </w:p>
+    <w:p>
+      <w:pPr>
+        <w:pStyle w:val="normal0"/>
+        <w:widowControl w:val="0"/>
+        <w:pBdr>
+          <w:top w:val="nil"/>
+          <w:left w:val="nil"/>
+          <w:bottom w:val="nil"/>
+          <w:right w:val="nil"/>
+          <w:between w:val="nil"/>
+        </w:pBdr>
+        <w:rPr>
+          <w:color w:val="434343"/>
+          <w:sz w:val="28"/>
+          <w:szCs w:val="28"/>
+        </w:rPr>
+      </w:pPr>
+    </w:p>
+    <w:p>
+      <w:pPr>
+        <w:pStyle w:val="normal0"/>
+        <w:widowControl w:val="0"/>
+        <w:pBdr>
+          <w:top w:val="nil"/>
+          <w:left w:val="nil"/>
+          <w:bottom w:val="nil"/>
+          <w:right w:val="nil"/>
+          <w:between w:val="nil"/>
+        </w:pBdr>
+        <w:rPr>
+          <w:color w:val="434343"/>
+          <w:sz w:val="28"/>
+          <w:szCs w:val="28"/>
+        </w:rPr>
+      </w:pPr>
+    </w:p>
+    <w:p>
+      <w:pPr>
+        <w:pStyle w:val="normal0"/>
+        <w:widowControl w:val="0"/>
+        <w:pBdr>
+          <w:top w:val="nil"/>
+          <w:left w:val="nil"/>
+          <w:bottom w:val="nil"/>
+          <w:right w:val="nil"/>
+          <w:between w:val="nil"/>
+        </w:pBdr>
+        <w:rPr>
+          <w:color w:val="434343"/>
+          <w:sz w:val="28"/>
+          <w:szCs w:val="28"/>
+        </w:rPr>
+      </w:pPr>
+    </w:p>
+    <w:p>
+      <w:pPr>
+        <w:pStyle w:val="normal0"/>
+        <w:widowControl w:val="0"/>
+        <w:pBdr>
+          <w:top w:val="nil"/>
+          <w:left w:val="nil"/>
+          <w:bottom w:val="nil"/>
+          <w:right w:val="nil"/>
+          <w:between w:val="nil"/>
+        </w:pBdr>
+        <w:rPr>
+          <w:color w:val="434343"/>
+          <w:sz w:val="28"/>
+          <w:szCs w:val="28"/>
+        </w:rPr>
+      </w:pPr>
+    </w:p>
+    <w:p>
+      <w:pPr>
+        <w:pStyle w:val="normal0"/>
+        <w:widowControl w:val="0"/>
+        <w:pBdr>
+          <w:top w:val="nil"/>
+          <w:left w:val="nil"/>
+          <w:bottom w:val="nil"/>
+          <w:right w:val="nil"/>
+          <w:between w:val="nil"/>
+        </w:pBdr>
+        <w:rPr>
+          <w:color w:val="434343"/>
+        </w:rPr>
+      </w:pPr>
+      <w:r>
+        <w:rPr>
+          <w:color w:val="434343"/>
+        </w:rPr>
+        <w:t>Selectia nivelelor</w:t>
+      </w:r>
+      <w:r>
+        <w:rPr>
+          <w:color w:val="434343"/>
+        </w:rPr>
+        <w:t>:</w:t>
+      </w:r>
+    </w:p>
+    <w:p>
+      <w:pPr>
+        <w:pStyle w:val="normal0"/>
+        <w:widowControl w:val="0"/>
+        <w:pBdr>
+          <w:top w:val="nil"/>
+          <w:left w:val="nil"/>
+          <w:bottom w:val="nil"/>
+          <w:right w:val="nil"/>
+          <w:between w:val="nil"/>
+        </w:pBdr>
+        <w:rPr>
+          <w:color w:val="434343"/>
+          <w:sz w:val="28"/>
+          <w:szCs w:val="28"/>
+        </w:rPr>
+      </w:pPr>
+    </w:p>
+    <w:p>
+      <w:pPr>
+        <w:pStyle w:val="normal0"/>
+        <w:widowControl w:val="0"/>
+        <w:pBdr>
+          <w:top w:val="nil"/>
+          <w:left w:val="nil"/>
+          <w:bottom w:val="nil"/>
+          <w:right w:val="nil"/>
+          <w:between w:val="nil"/>
+        </w:pBdr>
+        <w:rPr>
+          <w:color w:val="434343"/>
+          <w:sz w:val="28"/>
+          <w:szCs w:val="28"/>
+        </w:rPr>
+      </w:pPr>
+      <w:r>
+        <w:rPr>
+          <w:noProof/>
+          <w:color w:val="434343"/>
+          <w:sz w:val="28"/>
+          <w:szCs w:val="28"/>
+          <w:lang w:val="en-US"/>
+        </w:rPr>
+        <w:drawing>
+          <wp:inline distT="0" distB="0" distL="0" distR="0">
+            <wp:extent cx="5494020" cy="2979420"/>
+            <wp:effectExtent l="19050" t="0" r="0" b="0"/>
+            <wp:docPr id="3" name="Picture 2" descr="Diagram2.png"/>
+            <wp:cNvGraphicFramePr>
+              <a:graphicFrameLocks xmlns:a="http://schemas.openxmlformats.org/drawingml/2006/main" noChangeAspect="1"/>
+            </wp:cNvGraphicFramePr>
+            <a:graphic xmlns:a="http://schemas.openxmlformats.org/drawingml/2006/main">
+              <a:graphicData uri="http://schemas.openxmlformats.org/drawingml/2006/picture">
+                <pic:pic xmlns:pic="http://schemas.openxmlformats.org/drawingml/2006/picture">
+                  <pic:nvPicPr>
+                    <pic:cNvPr id="0" name="Diagram2.png"/>
+                    <pic:cNvPicPr/>
+                  </pic:nvPicPr>
+                  <pic:blipFill>
+                    <a:blip r:embed="rId9"/>
+                    <a:stretch>
+                      <a:fillRect/>
+                    </a:stretch>
+                  </pic:blipFill>
+                  <pic:spPr>
+                    <a:xfrm>
+                      <a:off x="0" y="0"/>
+                      <a:ext cx="5494020" cy="2979420"/>
+                    </a:xfrm>
+                    <a:prstGeom prst="rect">
+                      <a:avLst/>
+                    </a:prstGeom>
+                  </pic:spPr>
+                </pic:pic>
+              </a:graphicData>
+            </a:graphic>
+          </wp:inline>
+        </w:drawing>
+      </w:r>
+    </w:p>
+    <w:p>
+      <w:pPr>
+        <w:pStyle w:val="normal0"/>
+        <w:widowControl w:val="0"/>
+        <w:pBdr>
+          <w:top w:val="nil"/>
+          <w:left w:val="nil"/>
+          <w:bottom w:val="nil"/>
+          <w:right w:val="nil"/>
+          <w:between w:val="nil"/>
+        </w:pBdr>
+        <w:rPr>
+          <w:color w:val="434343"/>
+          <w:sz w:val="28"/>
+          <w:szCs w:val="28"/>
+        </w:rPr>
+      </w:pPr>
+    </w:p>
+    <w:p>
+      <w:pPr>
+        <w:pStyle w:val="normal0"/>
+        <w:widowControl w:val="0"/>
+        <w:pBdr>
+          <w:top w:val="nil"/>
+          <w:left w:val="nil"/>
+          <w:bottom w:val="nil"/>
+          <w:right w:val="nil"/>
+          <w:between w:val="nil"/>
+        </w:pBdr>
+        <w:rPr>
+          <w:color w:val="434343"/>
+        </w:rPr>
+      </w:pPr>
+      <w:r>
+        <w:rPr>
+          <w:color w:val="434343"/>
+        </w:rPr>
+        <w:lastRenderedPageBreak/>
+        <w:t>Nivel de joc:</w:t>
+      </w:r>
+    </w:p>
+    <w:p>
+      <w:pPr>
+        <w:pStyle w:val="normal0"/>
+        <w:widowControl w:val="0"/>
+        <w:pBdr>
+          <w:top w:val="nil"/>
+          <w:left w:val="nil"/>
+          <w:bottom w:val="nil"/>
+          <w:right w:val="nil"/>
+          <w:between w:val="nil"/>
+        </w:pBdr>
+        <w:rPr>
+          <w:color w:val="434343"/>
+        </w:rPr>
+      </w:pPr>
+    </w:p>
+    <w:p>
+      <w:pPr>
+        <w:pStyle w:val="normal0"/>
+        <w:widowControl w:val="0"/>
+        <w:pBdr>
+          <w:top w:val="nil"/>
+          <w:left w:val="nil"/>
+          <w:bottom w:val="nil"/>
+          <w:right w:val="nil"/>
+          <w:between w:val="nil"/>
+        </w:pBdr>
+        <w:rPr>
+          <w:color w:val="434343"/>
+          <w:sz w:val="28"/>
+          <w:szCs w:val="28"/>
+        </w:rPr>
+      </w:pPr>
+      <w:r>
+        <w:rPr>
+          <w:noProof/>
+          <w:color w:val="434343"/>
+          <w:sz w:val="28"/>
+          <w:szCs w:val="28"/>
+          <w:lang w:val="en-US"/>
+        </w:rPr>
+        <w:drawing>
+          <wp:inline distT="0" distB="0" distL="0" distR="0">
+            <wp:extent cx="5494496" cy="2979678"/>
+            <wp:effectExtent l="19050" t="0" r="0" b="0"/>
+            <wp:docPr id="4" name="Picture 3" descr="Diagram3.png"/>
+            <wp:cNvGraphicFramePr>
+              <a:graphicFrameLocks xmlns:a="http://schemas.openxmlformats.org/drawingml/2006/main" noChangeAspect="1"/>
+            </wp:cNvGraphicFramePr>
+            <a:graphic xmlns:a="http://schemas.openxmlformats.org/drawingml/2006/main">
+              <a:graphicData uri="http://schemas.openxmlformats.org/drawingml/2006/picture">
+                <pic:pic xmlns:pic="http://schemas.openxmlformats.org/drawingml/2006/picture">
+                  <pic:nvPicPr>
+                    <pic:cNvPr id="0" name="Diagram3.png"/>
+                    <pic:cNvPicPr/>
+                  </pic:nvPicPr>
+                  <pic:blipFill>
+                    <a:blip r:embed="rId10"/>
+                    <a:stretch>
+                      <a:fillRect/>
+                    </a:stretch>
+                  </pic:blipFill>
+                  <pic:spPr>
+                    <a:xfrm>
+                      <a:off x="0" y="0"/>
+                      <a:ext cx="5494496" cy="2979678"/>
+                    </a:xfrm>
+                    <a:prstGeom prst="rect">
+                      <a:avLst/>
+                    </a:prstGeom>
+                  </pic:spPr>
+                </pic:pic>
+              </a:graphicData>
+            </a:graphic>
+          </wp:inline>
+        </w:drawing>
+      </w:r>
+    </w:p>
+    <w:p>
+      <w:pPr>
+        <w:pStyle w:val="normal0"/>
+        <w:widowControl w:val="0"/>
+        <w:pBdr>
+          <w:top w:val="nil"/>
+          <w:left w:val="nil"/>
+          <w:bottom w:val="nil"/>
+          <w:right w:val="nil"/>
+          <w:between w:val="nil"/>
+        </w:pBdr>
+        <w:rPr>
+          <w:color w:val="434343"/>
+          <w:sz w:val="28"/>
+          <w:szCs w:val="28"/>
+        </w:rPr>
+      </w:pPr>
+    </w:p>
+    <w:p>
+      <w:pPr>
+        <w:pStyle w:val="normal0"/>
+        <w:widowControl w:val="0"/>
+        <w:pBdr>
+          <w:top w:val="nil"/>
+          <w:left w:val="nil"/>
+          <w:bottom w:val="nil"/>
+          <w:right w:val="nil"/>
+          <w:between w:val="nil"/>
+        </w:pBdr>
+        <w:rPr>
+          <w:color w:val="434343"/>
+          <w:sz w:val="28"/>
+          <w:szCs w:val="28"/>
+        </w:rPr>
+      </w:pPr>
+    </w:p>
+    <w:p>
+      <w:pPr>
+        <w:pStyle w:val="normal0"/>
+        <w:widowControl w:val="0"/>
+        <w:pBdr>
+          <w:top w:val="nil"/>
+          <w:left w:val="nil"/>
+          <w:bottom w:val="nil"/>
+          <w:right w:val="nil"/>
+          <w:between w:val="nil"/>
+        </w:pBdr>
+        <w:rPr>
+          <w:color w:val="434343"/>
+          <w:sz w:val="28"/>
+          <w:szCs w:val="28"/>
+        </w:rPr>
+      </w:pPr>
+    </w:p>
+    <w:p>
+      <w:pPr>
+        <w:pStyle w:val="normal0"/>
+        <w:widowControl w:val="0"/>
+        <w:pBdr>
+          <w:top w:val="nil"/>
+          <w:left w:val="nil"/>
+          <w:bottom w:val="nil"/>
+          <w:right w:val="nil"/>
+          <w:between w:val="nil"/>
+        </w:pBdr>
+        <w:rPr>
+          <w:color w:val="434343"/>
+          <w:sz w:val="28"/>
+          <w:szCs w:val="28"/>
+        </w:rPr>
+      </w:pPr>
+      <w:r>
+        <w:rPr>
+          <w:color w:val="434343"/>
+          <w:sz w:val="28"/>
+          <w:szCs w:val="28"/>
+        </w:rPr>
+        <w:t>3.1.2 Interfete hardware</w:t>
+      </w:r>
+    </w:p>
+    <w:p>
+      <w:pPr>
+        <w:pStyle w:val="normal0"/>
+        <w:widowControl w:val="0"/>
+        <w:pBdr>
+          <w:top w:val="nil"/>
+          <w:left w:val="nil"/>
+          <w:bottom w:val="nil"/>
+          <w:right w:val="nil"/>
+          <w:between w:val="nil"/>
+        </w:pBdr>
+        <w:rPr>
+          <w:color w:val="434343"/>
+          <w:sz w:val="28"/>
+          <w:szCs w:val="28"/>
+        </w:rPr>
+      </w:pPr>
+    </w:p>
+    <w:p>
+      <w:pPr>
+        <w:pStyle w:val="NormalWeb"/>
+        <w:spacing w:before="0" w:beforeAutospacing="0" w:after="0" w:afterAutospacing="0"/>
+        <w:rPr>
+          <w:rFonts w:ascii="Arial" w:hAnsi="Arial" w:cs="Arial"/>
+          <w:color w:val="000000"/>
+          <w:sz w:val="22"/>
+          <w:szCs w:val="22"/>
+        </w:rPr>
+      </w:pPr>
+      <w:r>
+        <w:rPr>
+          <w:rFonts w:ascii="Arial" w:hAnsi="Arial" w:cs="Arial"/>
+          <w:color w:val="000000"/>
+          <w:sz w:val="22"/>
+          <w:szCs w:val="22"/>
+        </w:rPr>
+        <w:t>Deoarece aplicatia</w:t>
+      </w:r>
+      <w:r>
+        <w:rPr>
+          <w:rFonts w:ascii="Arial" w:hAnsi="Arial" w:cs="Arial"/>
+          <w:color w:val="000000"/>
+          <w:sz w:val="22"/>
+          <w:szCs w:val="22"/>
+        </w:rPr>
+        <w:t xml:space="preserve"> </w:t>
+      </w:r>
+      <w:r>
+        <w:rPr>
+          <w:rFonts w:ascii="Arial" w:hAnsi="Arial" w:cs="Arial"/>
+          <w:color w:val="000000"/>
+          <w:sz w:val="22"/>
+          <w:szCs w:val="22"/>
+        </w:rPr>
+        <w:t>“Dungeon” nu contine componente hardware, produsul nu are interfete hardware.</w:t>
+      </w:r>
+    </w:p>
+    <w:p>
+      <w:pPr>
+        <w:pStyle w:val="normal0"/>
+        <w:widowControl w:val="0"/>
+        <w:pBdr>
+          <w:top w:val="nil"/>
+          <w:left w:val="nil"/>
+          <w:bottom w:val="nil"/>
+          <w:right w:val="nil"/>
+          <w:between w:val="nil"/>
+        </w:pBdr>
+      </w:pPr>
+    </w:p>
+    <w:p>
+      <w:pPr>
+        <w:pStyle w:val="normal0"/>
+        <w:widowControl w:val="0"/>
+        <w:pBdr>
+          <w:top w:val="nil"/>
+          <w:left w:val="nil"/>
+          <w:bottom w:val="nil"/>
+          <w:right w:val="nil"/>
+          <w:between w:val="nil"/>
+        </w:pBdr>
+      </w:pPr>
+    </w:p>
+    <w:p>
+      <w:pPr>
+        <w:pStyle w:val="normal0"/>
+        <w:widowControl w:val="0"/>
+        <w:pBdr>
+          <w:top w:val="nil"/>
+          <w:left w:val="nil"/>
+          <w:bottom w:val="nil"/>
+          <w:right w:val="nil"/>
+          <w:between w:val="nil"/>
+        </w:pBdr>
+      </w:pPr>
+    </w:p>
+    <w:p>
+      <w:pPr>
+        <w:pStyle w:val="normal0"/>
+        <w:widowControl w:val="0"/>
+        <w:pBdr>
+          <w:top w:val="nil"/>
+          <w:left w:val="nil"/>
+          <w:bottom w:val="nil"/>
+          <w:right w:val="nil"/>
+          <w:between w:val="nil"/>
+        </w:pBdr>
+        <w:rPr>
+          <w:color w:val="434343"/>
+          <w:sz w:val="28"/>
+          <w:szCs w:val="28"/>
+        </w:rPr>
+      </w:pPr>
+      <w:r>
+        <w:rPr>
+          <w:color w:val="434343"/>
+          <w:sz w:val="28"/>
+          <w:szCs w:val="28"/>
+        </w:rPr>
+        <w:t>3.1.3 Interfete software</w:t>
+      </w:r>
+    </w:p>
+    <w:p>
+      <w:pPr>
+        <w:pStyle w:val="normal0"/>
+        <w:widowControl w:val="0"/>
+        <w:pBdr>
+          <w:top w:val="nil"/>
+          <w:left w:val="nil"/>
+          <w:bottom w:val="nil"/>
+          <w:right w:val="nil"/>
+          <w:between w:val="nil"/>
+        </w:pBdr>
+        <w:rPr>
+          <w:sz w:val="28"/>
+          <w:szCs w:val="28"/>
+        </w:rPr>
+      </w:pPr>
+    </w:p>
+    <w:p>
+      <w:pPr>
+        <w:pStyle w:val="normal0"/>
+        <w:widowControl w:val="0"/>
+        <w:pBdr>
+          <w:top w:val="nil"/>
+          <w:left w:val="nil"/>
+          <w:bottom w:val="nil"/>
+          <w:right w:val="nil"/>
+          <w:between w:val="nil"/>
+        </w:pBdr>
+      </w:pPr>
+    </w:p>
+    <w:p>
+      <w:pPr>
+        <w:pStyle w:val="normal0"/>
+        <w:widowControl w:val="0"/>
+        <w:pBdr>
+          <w:top w:val="nil"/>
+          <w:left w:val="nil"/>
+          <w:bottom w:val="nil"/>
+          <w:right w:val="nil"/>
+          <w:between w:val="nil"/>
+        </w:pBdr>
+      </w:pPr>
+    </w:p>
+    <w:p>
+      <w:pPr>
+        <w:pStyle w:val="normal0"/>
+        <w:widowControl w:val="0"/>
+        <w:pBdr>
+          <w:top w:val="nil"/>
+          <w:left w:val="nil"/>
+          <w:bottom w:val="nil"/>
+          <w:right w:val="nil"/>
+          <w:between w:val="nil"/>
+        </w:pBdr>
+        <w:rPr>
+          <w:color w:val="434343"/>
+          <w:sz w:val="28"/>
+          <w:szCs w:val="28"/>
+        </w:rPr>
+      </w:pPr>
+      <w:r>
+        <w:rPr>
+          <w:color w:val="434343"/>
+          <w:sz w:val="28"/>
+          <w:szCs w:val="28"/>
+        </w:rPr>
+        <w:t>3.1.4 Interfete de comunicare</w:t>
+      </w:r>
+    </w:p>
+    <w:p>
+      <w:pPr>
+        <w:pStyle w:val="normal0"/>
+        <w:widowControl w:val="0"/>
+        <w:pBdr>
+          <w:top w:val="nil"/>
+          <w:left w:val="nil"/>
+          <w:bottom w:val="nil"/>
+          <w:right w:val="nil"/>
+          <w:between w:val="nil"/>
+        </w:pBdr>
+        <w:rPr>
+          <w:color w:val="434343"/>
+          <w:sz w:val="28"/>
+          <w:szCs w:val="28"/>
+        </w:rPr>
+      </w:pPr>
+    </w:p>
+    <w:p>
+      <w:pPr>
+        <w:pStyle w:val="normal0"/>
+        <w:widowControl w:val="0"/>
+        <w:pBdr>
+          <w:top w:val="nil"/>
+          <w:left w:val="nil"/>
+          <w:bottom w:val="nil"/>
+          <w:right w:val="nil"/>
+          <w:between w:val="nil"/>
+        </w:pBdr>
+      </w:pPr>
+      <w:r>
+        <w:t>Nu se aplica interfete de comunicare.</w:t>
+      </w:r>
     </w:p>
     <w:sectPr>
       <w:type w:val="continuous"/>
@@ -1623,7 +2583,7 @@
       <w:rPr>
         <w:noProof/>
       </w:rPr>
-      <w:t>4</w:t>
+      <w:t>1</w:t>
     </w:r>
     <w:r>
       <w:fldChar w:fldCharType="end"/>
@@ -1816,8 +2776,9 @@
   <w:style w:type="paragraph" w:default="1" w:styleId="Normal">
     <w:name w:val="Normal"/>
     <w:qFormat/>
+    <w:rsid w:val="000F5761"/>
   </w:style>
-  <w:style w:type="paragraph" w:styleId="Titlu1">
+  <w:style w:type="paragraph" w:styleId="Heading1">
     <w:name w:val="heading 1"/>
     <w:basedOn w:val="normal0"/>
     <w:next w:val="normal0"/>
@@ -1835,7 +2796,7 @@
       <w:szCs w:val="40"/>
     </w:rPr>
   </w:style>
-  <w:style w:type="paragraph" w:styleId="Titlu2">
+  <w:style w:type="paragraph" w:styleId="Heading2">
     <w:name w:val="heading 2"/>
     <w:basedOn w:val="normal0"/>
     <w:next w:val="normal0"/>
@@ -1852,7 +2813,7 @@
       <w:szCs w:val="32"/>
     </w:rPr>
   </w:style>
-  <w:style w:type="paragraph" w:styleId="Titlu3">
+  <w:style w:type="paragraph" w:styleId="Heading3">
     <w:name w:val="heading 3"/>
     <w:basedOn w:val="normal0"/>
     <w:next w:val="normal0"/>
@@ -1870,7 +2831,7 @@
       <w:szCs w:val="28"/>
     </w:rPr>
   </w:style>
-  <w:style w:type="paragraph" w:styleId="Titlu4">
+  <w:style w:type="paragraph" w:styleId="Heading4">
     <w:name w:val="heading 4"/>
     <w:basedOn w:val="normal0"/>
     <w:next w:val="normal0"/>
@@ -1888,7 +2849,7 @@
       <w:szCs w:val="24"/>
     </w:rPr>
   </w:style>
-  <w:style w:type="paragraph" w:styleId="Titlu5">
+  <w:style w:type="paragraph" w:styleId="Heading5">
     <w:name w:val="heading 5"/>
     <w:basedOn w:val="normal0"/>
     <w:next w:val="normal0"/>
@@ -1904,7 +2865,7 @@
       <w:color w:val="666666"/>
     </w:rPr>
   </w:style>
-  <w:style w:type="paragraph" w:styleId="Titlu6">
+  <w:style w:type="paragraph" w:styleId="Heading6">
     <w:name w:val="heading 6"/>
     <w:basedOn w:val="normal0"/>
     <w:next w:val="normal0"/>
@@ -1921,13 +2882,13 @@
       <w:color w:val="666666"/>
     </w:rPr>
   </w:style>
-  <w:style w:type="character" w:default="1" w:styleId="Fontdeparagrafimplicit">
+  <w:style w:type="character" w:default="1" w:styleId="DefaultParagraphFont">
     <w:name w:val="Default Paragraph Font"/>
     <w:uiPriority w:val="1"/>
     <w:semiHidden/>
     <w:unhideWhenUsed/>
   </w:style>
-  <w:style w:type="table" w:default="1" w:styleId="TabelNormal">
+  <w:style w:type="table" w:default="1" w:styleId="TableNormal">
     <w:name w:val="Normal Table"/>
     <w:uiPriority w:val="99"/>
     <w:semiHidden/>
@@ -1943,7 +2904,7 @@
       </w:tblCellMar>
     </w:tblPr>
   </w:style>
-  <w:style w:type="numbering" w:default="1" w:styleId="FrListare">
+  <w:style w:type="numbering" w:default="1" w:styleId="NoList">
     <w:name w:val="No List"/>
     <w:uiPriority w:val="99"/>
     <w:semiHidden/>
@@ -1953,8 +2914,8 @@
     <w:name w:val="normal"/>
     <w:rsid w:val="004375E4"/>
   </w:style>
-  <w:style w:type="table" w:customStyle="1" w:styleId="TableNormal">
-    <w:name w:val="Table Normal"/>
+  <w:style w:type="table" w:customStyle="1" w:styleId="TableNormal1">
+    <w:name w:val="Table Normal1"/>
     <w:rsid w:val="004375E4"/>
     <w:tblPr>
       <w:tblCellMar>
@@ -1965,7 +2926,7 @@
       </w:tblCellMar>
     </w:tblPr>
   </w:style>
-  <w:style w:type="paragraph" w:styleId="Titlu">
+  <w:style w:type="paragraph" w:styleId="Title">
     <w:name w:val="Title"/>
     <w:basedOn w:val="normal0"/>
     <w:next w:val="normal0"/>
@@ -1988,7 +2949,7 @@
       <w:szCs w:val="52"/>
     </w:rPr>
   </w:style>
-  <w:style w:type="paragraph" w:styleId="Subtitlu">
+  <w:style w:type="paragraph" w:styleId="Subtitle">
     <w:name w:val="Subtitle"/>
     <w:basedOn w:val="normal0"/>
     <w:next w:val="normal0"/>
@@ -2012,7 +2973,7 @@
     </w:rPr>
   </w:style>
   <w:style w:type="table" w:customStyle="1" w:styleId="a">
-    <w:basedOn w:val="TableNormal"/>
+    <w:basedOn w:val="TableNormal1"/>
     <w:rsid w:val="004375E4"/>
     <w:tblPr>
       <w:tblStyleRowBandSize w:val="1"/>
@@ -2025,10 +2986,10 @@
       </w:tblCellMar>
     </w:tblPr>
   </w:style>
-  <w:style w:type="paragraph" w:styleId="TextnBalon">
+  <w:style w:type="paragraph" w:styleId="BalloonText">
     <w:name w:val="Balloon Text"/>
     <w:basedOn w:val="Normal"/>
-    <w:link w:val="TextnBalonCaracter"/>
+    <w:link w:val="BalloonTextChar"/>
     <w:uiPriority w:val="99"/>
     <w:semiHidden/>
     <w:unhideWhenUsed/>
@@ -2042,10 +3003,10 @@
       <w:szCs w:val="16"/>
     </w:rPr>
   </w:style>
-  <w:style w:type="character" w:customStyle="1" w:styleId="TextnBalonCaracter">
-    <w:name w:val="Text în Balon Caracter"/>
-    <w:basedOn w:val="Fontdeparagrafimplicit"/>
-    <w:link w:val="TextnBalon"/>
+  <w:style w:type="character" w:customStyle="1" w:styleId="BalloonTextChar">
+    <w:name w:val="Balloon Text Char"/>
+    <w:basedOn w:val="DefaultParagraphFont"/>
+    <w:link w:val="BalloonText"/>
     <w:uiPriority w:val="99"/>
     <w:semiHidden/>
     <w:rsid w:val="00AE7797"/>
@@ -2053,6 +3014,23 @@
       <w:rFonts w:ascii="Tahoma" w:hAnsi="Tahoma" w:cs="Tahoma"/>
       <w:sz w:val="16"/>
       <w:szCs w:val="16"/>
+    </w:rPr>
+  </w:style>
+  <w:style w:type="paragraph" w:styleId="NormalWeb">
+    <w:name w:val="Normal (Web)"/>
+    <w:basedOn w:val="Normal"/>
+    <w:uiPriority w:val="99"/>
+    <w:semiHidden/>
+    <w:unhideWhenUsed/>
+    <w:rsid w:val="00D73E0C"/>
+    <w:pPr>
+      <w:spacing w:before="100" w:beforeAutospacing="1" w:after="100" w:afterAutospacing="1" w:line="240" w:lineRule="auto"/>
+    </w:pPr>
+    <w:rPr>
+      <w:rFonts w:ascii="Times New Roman" w:eastAsia="Times New Roman" w:hAnsi="Times New Roman" w:cs="Times New Roman"/>
+      <w:sz w:val="24"/>
+      <w:szCs w:val="24"/>
+      <w:lang w:val="en-US"/>
     </w:rPr>
   </w:style>
 </w:styles>

</xml_diff>

<commit_message>
Added Player Movement, Player Animator, moving Animation, Player first prefab
</commit_message>
<xml_diff>
--- a/Doc/Software Requirements Specifications.docx
+++ b/Doc/Software Requirements Specifications.docx
@@ -4,7 +4,7 @@
   <w:body>
     <w:p>
       <w:pPr>
-        <w:pStyle w:val="Title"/>
+        <w:pStyle w:val="Titlu"/>
         <w:jc w:val="center"/>
       </w:pPr>
       <w:bookmarkStart w:id="0" w:name="_gjdgxs" w:colFirst="0" w:colLast="0"/>
@@ -29,7 +29,7 @@
         </w:rPr>
       </w:pPr>
       <ve:AlternateContent>
-        <mc:Choice xmlns:w15="http://schemas.microsoft.com/office/word/2012/wordml" xmlns:w14="http://schemas.microsoft.com/office/word/2010/wordml" xmlns:wpg="http://schemas.microsoft.com/office/word/2010/wordprocessingGroup" xmlns:wps="http://schemas.microsoft.com/office/word/2010/wordprocessingShape" xmlns:dgm="http://schemas.openxmlformats.org/drawingml/2006/diagram" xmlns:lc="http://schemas.openxmlformats.org/drawingml/2006/lockedCanvas" xmlns:c="http://schemas.openxmlformats.org/drawingml/2006/chart" xmlns:pic="http://schemas.openxmlformats.org/drawingml/2006/picture" xmlns:a="http://schemas.openxmlformats.org/drawingml/2006/main" xmlns:sl="http://schemas.openxmlformats.org/schemaLibrary/2006/main" xmlns:mc="http://schemas.openxmlformats.org/markup-compatibility/2006" Requires="wpg">
+        <mc:Choice xmlns:mc="http://schemas.openxmlformats.org/markup-compatibility/2006" xmlns:sl="http://schemas.openxmlformats.org/schemaLibrary/2006/main" xmlns:a="http://schemas.openxmlformats.org/drawingml/2006/main" xmlns:pic="http://schemas.openxmlformats.org/drawingml/2006/picture" xmlns:c="http://schemas.openxmlformats.org/drawingml/2006/chart" xmlns:lc="http://schemas.openxmlformats.org/drawingml/2006/lockedCanvas" xmlns:dgm="http://schemas.openxmlformats.org/drawingml/2006/diagram" xmlns:wps="http://schemas.microsoft.com/office/word/2010/wordprocessingShape" xmlns:wpg="http://schemas.microsoft.com/office/word/2010/wordprocessingGroup" xmlns:w14="http://schemas.microsoft.com/office/word/2010/wordml" xmlns:w15="http://schemas.microsoft.com/office/word/2012/wordml" Requires="wpg">
           <w:drawing>
             <wp:inline distB="0" distT="0" distL="0" distR="0">
               <wp:extent cx="22225" cy="29845"/>
@@ -122,7 +122,7 @@
     </w:p>
     <w:p>
       <w:pPr>
-        <w:pStyle w:val="Heading1"/>
+        <w:pStyle w:val="Titlu1"/>
         <w:jc w:val="center"/>
         <w:rPr>
           <w:sz w:val="24"/>
@@ -518,7 +518,7 @@
     </w:p>
     <w:p>
       <w:pPr>
-        <w:pStyle w:val="Heading3"/>
+        <w:pStyle w:val="Titlu3"/>
       </w:pPr>
       <w:bookmarkStart w:id="2" w:name="_1fob9te" w:colFirst="0" w:colLast="0"/>
       <w:bookmarkEnd w:id="2"/>
@@ -550,7 +550,7 @@
     </w:p>
     <w:p>
       <w:pPr>
-        <w:pStyle w:val="Heading3"/>
+        <w:pStyle w:val="Titlu3"/>
       </w:pPr>
       <w:bookmarkStart w:id="3" w:name="_3znysh7" w:colFirst="0" w:colLast="0"/>
       <w:bookmarkEnd w:id="3"/>
@@ -600,7 +600,7 @@
     </w:p>
     <w:p>
       <w:pPr>
-        <w:pStyle w:val="Heading3"/>
+        <w:pStyle w:val="Titlu3"/>
       </w:pPr>
       <w:bookmarkStart w:id="4" w:name="_2et92p0" w:colFirst="0" w:colLast="0"/>
       <w:bookmarkEnd w:id="4"/>
@@ -666,7 +666,7 @@
     </w:p>
     <w:p>
       <w:pPr>
-        <w:pStyle w:val="Heading3"/>
+        <w:pStyle w:val="Titlu3"/>
       </w:pPr>
       <w:bookmarkStart w:id="5" w:name="_tyjcwt" w:colFirst="0" w:colLast="0"/>
       <w:bookmarkEnd w:id="5"/>
@@ -1204,7 +1204,7 @@
     </w:p>
     <w:p>
       <w:pPr>
-        <w:pStyle w:val="Heading3"/>
+        <w:pStyle w:val="Titlu3"/>
       </w:pPr>
       <w:bookmarkStart w:id="6" w:name="_3dy6vkm" w:colFirst="0" w:colLast="0"/>
       <w:bookmarkEnd w:id="6"/>
@@ -1230,14 +1230,14 @@
     </w:p>
     <w:p>
       <w:pPr>
-        <w:pStyle w:val="Heading3"/>
+        <w:pStyle w:val="Titlu3"/>
       </w:pPr>
       <w:bookmarkStart w:id="7" w:name="_1t3h5sf" w:colFirst="0" w:colLast="0"/>
       <w:bookmarkEnd w:id="7"/>
     </w:p>
     <w:p>
       <w:pPr>
-        <w:pStyle w:val="Heading3"/>
+        <w:pStyle w:val="Titlu3"/>
       </w:pPr>
       <w:r>
         <w:t xml:space="preserve">1.5 Privire de ansamblu </w:t>
@@ -1324,7 +1324,7 @@
     </w:p>
     <w:p>
       <w:pPr>
-        <w:pStyle w:val="Heading3"/>
+        <w:pStyle w:val="Titlu3"/>
       </w:pPr>
       <w:bookmarkStart w:id="8" w:name="_4d34og8" w:colFirst="0" w:colLast="0"/>
       <w:bookmarkEnd w:id="8"/>
@@ -1391,7 +1391,7 @@
     </w:p>
     <w:p>
       <w:pPr>
-        <w:pStyle w:val="Heading3"/>
+        <w:pStyle w:val="Titlu3"/>
       </w:pPr>
       <w:r>
         <w:t xml:space="preserve">2.1 Perspectiva produsului </w:t>
@@ -1473,7 +1473,7 @@
     </w:p>
     <w:p>
       <w:pPr>
-        <w:pStyle w:val="Heading3"/>
+        <w:pStyle w:val="Titlu3"/>
       </w:pPr>
       <w:r>
         <w:t xml:space="preserve">2.2 Functiile produsului </w:t>
@@ -1494,7 +1494,7 @@
     </w:p>
     <w:p>
       <w:pPr>
-        <w:pStyle w:val="Heading3"/>
+        <w:pStyle w:val="Titlu3"/>
       </w:pPr>
       <w:r>
         <w:t>2.3 Caracteristicile utilizatorilor</w:t>
@@ -1544,7 +1544,7 @@
     </w:p>
     <w:p>
       <w:pPr>
-        <w:pStyle w:val="Heading3"/>
+        <w:pStyle w:val="Titlu3"/>
       </w:pPr>
       <w:r>
         <w:t>3. Cerinte specifice</w:t>
@@ -1585,7 +1585,7 @@
     </w:p>
     <w:p>
       <w:pPr>
-        <w:pStyle w:val="Heading3"/>
+        <w:pStyle w:val="Titlu3"/>
       </w:pPr>
       <w:r>
         <w:t>3.1 Cerinte ale interfetei externe</w:t>
@@ -4273,7 +4273,15 @@
           <w:sz w:val="24"/>
           <w:szCs w:val="24"/>
         </w:rPr>
-        <w:t>DESC: Cand inamicul 2 il zareste pe player incepe sa il atace aruncand cu 2 bile, una de foc, iar cea de-a doua de gheata.</w:t>
+        <w:t>DESC: Cand inamicul 3</w:t>
+      </w:r>
+      <w:r>
+        <w:rPr>
+          <w:color w:val="434343"/>
+          <w:sz w:val="24"/>
+          <w:szCs w:val="24"/>
+        </w:rPr>
+        <w:t xml:space="preserve"> il zareste pe player incepe sa il atace aruncand cu 2 bile, una de foc, iar cea de-a doua de gheata.</w:t>
       </w:r>
     </w:p>
     <w:p>
@@ -5376,7 +5384,7 @@
       <w:rPr>
         <w:noProof/>
       </w:rPr>
-      <w:t>9</w:t>
+      <w:t>8</w:t>
     </w:r>
     <w:r>
       <w:fldChar w:fldCharType="end"/>
@@ -5571,7 +5579,7 @@
     <w:qFormat/>
     <w:rsid w:val="000F5761"/>
   </w:style>
-  <w:style w:type="paragraph" w:styleId="Heading1">
+  <w:style w:type="paragraph" w:styleId="Titlu1">
     <w:name w:val="heading 1"/>
     <w:basedOn w:val="normal0"/>
     <w:next w:val="normal0"/>
@@ -5589,7 +5597,7 @@
       <w:szCs w:val="40"/>
     </w:rPr>
   </w:style>
-  <w:style w:type="paragraph" w:styleId="Heading2">
+  <w:style w:type="paragraph" w:styleId="Titlu2">
     <w:name w:val="heading 2"/>
     <w:basedOn w:val="normal0"/>
     <w:next w:val="normal0"/>
@@ -5606,7 +5614,7 @@
       <w:szCs w:val="32"/>
     </w:rPr>
   </w:style>
-  <w:style w:type="paragraph" w:styleId="Heading3">
+  <w:style w:type="paragraph" w:styleId="Titlu3">
     <w:name w:val="heading 3"/>
     <w:basedOn w:val="normal0"/>
     <w:next w:val="normal0"/>
@@ -5624,7 +5632,7 @@
       <w:szCs w:val="28"/>
     </w:rPr>
   </w:style>
-  <w:style w:type="paragraph" w:styleId="Heading4">
+  <w:style w:type="paragraph" w:styleId="Titlu4">
     <w:name w:val="heading 4"/>
     <w:basedOn w:val="normal0"/>
     <w:next w:val="normal0"/>
@@ -5642,7 +5650,7 @@
       <w:szCs w:val="24"/>
     </w:rPr>
   </w:style>
-  <w:style w:type="paragraph" w:styleId="Heading5">
+  <w:style w:type="paragraph" w:styleId="Titlu5">
     <w:name w:val="heading 5"/>
     <w:basedOn w:val="normal0"/>
     <w:next w:val="normal0"/>
@@ -5658,7 +5666,7 @@
       <w:color w:val="666666"/>
     </w:rPr>
   </w:style>
-  <w:style w:type="paragraph" w:styleId="Heading6">
+  <w:style w:type="paragraph" w:styleId="Titlu6">
     <w:name w:val="heading 6"/>
     <w:basedOn w:val="normal0"/>
     <w:next w:val="normal0"/>
@@ -5675,13 +5683,13 @@
       <w:color w:val="666666"/>
     </w:rPr>
   </w:style>
-  <w:style w:type="character" w:default="1" w:styleId="DefaultParagraphFont">
+  <w:style w:type="character" w:default="1" w:styleId="Fontdeparagrafimplicit">
     <w:name w:val="Default Paragraph Font"/>
     <w:uiPriority w:val="1"/>
     <w:semiHidden/>
     <w:unhideWhenUsed/>
   </w:style>
-  <w:style w:type="table" w:default="1" w:styleId="TableNormal">
+  <w:style w:type="table" w:default="1" w:styleId="TabelNormal">
     <w:name w:val="Normal Table"/>
     <w:uiPriority w:val="99"/>
     <w:semiHidden/>
@@ -5697,7 +5705,7 @@
       </w:tblCellMar>
     </w:tblPr>
   </w:style>
-  <w:style w:type="numbering" w:default="1" w:styleId="NoList">
+  <w:style w:type="numbering" w:default="1" w:styleId="FrListare">
     <w:name w:val="No List"/>
     <w:uiPriority w:val="99"/>
     <w:semiHidden/>
@@ -5719,7 +5727,7 @@
       </w:tblCellMar>
     </w:tblPr>
   </w:style>
-  <w:style w:type="paragraph" w:styleId="Title">
+  <w:style w:type="paragraph" w:styleId="Titlu">
     <w:name w:val="Title"/>
     <w:basedOn w:val="normal0"/>
     <w:next w:val="normal0"/>
@@ -5742,7 +5750,7 @@
       <w:szCs w:val="52"/>
     </w:rPr>
   </w:style>
-  <w:style w:type="paragraph" w:styleId="Subtitle">
+  <w:style w:type="paragraph" w:styleId="Subtitlu">
     <w:name w:val="Subtitle"/>
     <w:basedOn w:val="normal0"/>
     <w:next w:val="normal0"/>
@@ -5779,10 +5787,10 @@
       </w:tblCellMar>
     </w:tblPr>
   </w:style>
-  <w:style w:type="paragraph" w:styleId="BalloonText">
+  <w:style w:type="paragraph" w:styleId="TextnBalon">
     <w:name w:val="Balloon Text"/>
     <w:basedOn w:val="Normal"/>
-    <w:link w:val="BalloonTextChar"/>
+    <w:link w:val="TextnBalonCaracter"/>
     <w:uiPriority w:val="99"/>
     <w:semiHidden/>
     <w:unhideWhenUsed/>
@@ -5796,10 +5804,10 @@
       <w:szCs w:val="16"/>
     </w:rPr>
   </w:style>
-  <w:style w:type="character" w:customStyle="1" w:styleId="BalloonTextChar">
-    <w:name w:val="Balloon Text Char"/>
-    <w:basedOn w:val="DefaultParagraphFont"/>
-    <w:link w:val="BalloonText"/>
+  <w:style w:type="character" w:customStyle="1" w:styleId="TextnBalonCaracter">
+    <w:name w:val="Text în Balon Caracter"/>
+    <w:basedOn w:val="Fontdeparagrafimplicit"/>
+    <w:link w:val="TextnBalon"/>
     <w:uiPriority w:val="99"/>
     <w:semiHidden/>
     <w:rsid w:val="00AE7797"/>

</xml_diff>